<commit_message>
updates after 1:1 mtg
</commit_message>
<xml_diff>
--- a/Lit_Review.docx
+++ b/Lit_Review.docx
@@ -1582,8 +1582,29 @@
         <w:t>.</w:t>
       </w:r>
     </w:p>
-    <w:bookmarkEnd w:id="6"/>
+    <w:p>
+      <w:pPr>
+        <w:pStyle w:val="Heading2"/>
+      </w:pPr>
+      <w:r>
+        <w:lastRenderedPageBreak/>
+        <w:t>Phosphorus focused papers (limitation, eutrophication, etc.)</w:t>
+      </w:r>
+    </w:p>
+    <w:p>
+      <w:pPr>
+        <w:pStyle w:val="Heading2"/>
+      </w:pPr>
+      <w:r>
+        <w:t xml:space="preserve">Nitrogen </w:t>
+      </w:r>
+      <w:r>
+        <w:t>focused papers (limitation, eutrophication, etc.)</w:t>
+      </w:r>
+    </w:p>
     <w:p/>
+    <w:p/>
+    <w:bookmarkEnd w:id="6" w:displacedByCustomXml="next"/>
     <w:sdt>
       <w:sdtPr>
         <w:tag w:val="MENDELEY_BIBLIOGRAPHY"/>
@@ -2286,6 +2307,7 @@
             <w:rPr>
               <w:rFonts w:eastAsia="Times New Roman"/>
             </w:rPr>
+            <w:lastRenderedPageBreak/>
             <w:t>Kopáček</w:t>
           </w:r>
           <w:proofErr w:type="spellEnd"/>
@@ -2380,7 +2402,6 @@
             <w:rPr>
               <w:rFonts w:eastAsia="Times New Roman"/>
             </w:rPr>
-            <w:lastRenderedPageBreak/>
             <w:t xml:space="preserve">Leech, D. M., Pollard, A. I., </w:t>
           </w:r>
           <w:proofErr w:type="spellStart"/>
@@ -3113,6 +3134,7 @@
             <w:rPr>
               <w:rFonts w:eastAsia="Times New Roman"/>
             </w:rPr>
+            <w:lastRenderedPageBreak/>
             <w:t xml:space="preserve">Wymore, A. S., Rodríguez-Cardona, B., &amp; McDowell, W. H. (2015). Direct response of dissolved organic nitrogen to nitrate availability in headwater streams. </w:t>
           </w:r>
           <w:r>
@@ -4222,7 +4244,6 @@
   <w:style w:type="character" w:default="1" w:styleId="DefaultParagraphFont">
     <w:name w:val="Default Paragraph Font"/>
     <w:uiPriority w:val="1"/>
-    <w:semiHidden/>
     <w:unhideWhenUsed/>
   </w:style>
   <w:style w:type="table" w:default="1" w:styleId="TableNormal">
@@ -4392,6 +4413,7 @@
     <w:rsid w:val="00135BCC"/>
     <w:rsid w:val="001938CB"/>
     <w:rsid w:val="0037405A"/>
+    <w:rsid w:val="003C64D0"/>
     <w:rsid w:val="004743F0"/>
     <w:rsid w:val="004D5795"/>
     <w:rsid w:val="008C55C4"/>

</xml_diff>